<commit_message>
i hope last pagination change
</commit_message>
<xml_diff>
--- a/airPoolProtection/airPoolProtect.docx
+++ b/airPoolProtection/airPoolProtect.docx
@@ -2525,7 +2525,7 @@
       <w:footerReference w:type="default" r:id="rId12"/>
       <w:pgSz w:w="11906" w:h="16838" w:code="9"/>
       <w:pgMar w:top="0" w:right="726" w:bottom="1418" w:left="1701" w:header="720" w:footer="720" w:gutter="0"/>
-      <w:pgNumType w:start="90"/>
+      <w:pgNumType w:start="91"/>
       <w:cols w:space="720"/>
       <w:docGrid w:linePitch="272"/>
     </w:sectPr>
@@ -6522,7 +6522,7 @@
                               <w:sz w:val="22"/>
                               <w:szCs w:val="22"/>
                             </w:rPr>
-                            <w:t>89</w:t>
+                            <w:t>90</w:t>
                           </w:r>
                         </w:p>
                       </w:txbxContent>
@@ -6544,7 +6544,11 @@
         </mc:Choice>
         <mc:Fallback>
           <w:pict>
-            <v:shape w14:anchorId="08010580" id="Text Box 1" o:spid="_x0000_s1059" type="#_x0000_t202" style="position:absolute;margin-left:390.15pt;margin-top:-37.7pt;width:46.55pt;height:21.75pt;z-index:251765760;visibility:visible;mso-wrap-style:square;mso-width-percent:0;mso-height-percent:0;mso-wrap-distance-left:9pt;mso-wrap-distance-top:0;mso-wrap-distance-right:9pt;mso-wrap-distance-bottom:0;mso-position-horizontal:absolute;mso-position-horizontal-relative:text;mso-position-vertical:absolute;mso-position-vertical-relative:text;mso-width-percent:0;mso-height-percent:0;mso-width-relative:page;mso-height-relative:page;v-text-anchor:top" o:gfxdata="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" o:allowincell="f" filled="f" stroked="f">
+            <v:shapetype w14:anchorId="08010580" id="_x0000_t202" coordsize="21600,21600" o:spt="202" path="m,l,21600r21600,l21600,xe">
+              <v:stroke joinstyle="miter"/>
+              <v:path gradientshapeok="t" o:connecttype="rect"/>
+            </v:shapetype>
+            <v:shape id="Text Box 1" o:spid="_x0000_s1059" type="#_x0000_t202" style="position:absolute;margin-left:390.15pt;margin-top:-37.7pt;width:46.55pt;height:21.75pt;z-index:251765760;visibility:visible;mso-wrap-style:square;mso-width-percent:0;mso-height-percent:0;mso-wrap-distance-left:9pt;mso-wrap-distance-top:0;mso-wrap-distance-right:9pt;mso-wrap-distance-bottom:0;mso-position-horizontal:absolute;mso-position-horizontal-relative:text;mso-position-vertical:absolute;mso-position-vertical-relative:text;mso-width-percent:0;mso-height-percent:0;mso-width-relative:page;mso-height-relative:page;v-text-anchor:top" o:gfxdata="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" o:allowincell="f" filled="f" stroked="f">
               <v:textbox>
                 <w:txbxContent>
                   <w:p>
@@ -6560,7 +6564,7 @@
                         <w:sz w:val="22"/>
                         <w:szCs w:val="22"/>
                       </w:rPr>
-                      <w:t>89</w:t>
+                      <w:t>90</w:t>
                     </w:r>
                   </w:p>
                 </w:txbxContent>
@@ -11272,7 +11276,7 @@
         <v:path o:extrusionok="f" gradientshapeok="t" o:connecttype="rect"/>
         <o:lock v:ext="edit" aspectratio="t"/>
       </v:shapetype>
-      <v:shape id="_x0000_i2602" type="#_x0000_t75" style="width:13pt;height:18pt;visibility:visible;mso-wrap-style:square" o:bullet="t">
+      <v:shape id="_x0000_i1945" type="#_x0000_t75" style="width:13pt;height:18pt;visibility:visible;mso-wrap-style:square" o:bullet="t">
         <v:imagedata r:id="rId1" o:title=""/>
       </v:shape>
     </w:pict>

</xml_diff>